<commit_message>
oploading produkt blad for oxygen måleren
</commit_message>
<xml_diff>
--- a/Templates/Produkt blad.docx
+++ b/Templates/Produkt blad.docx
@@ -171,23 +171,7 @@
           <w:sz w:val="24"/>
           <w:szCs w:val="24"/>
         </w:rPr>
-        <w:t xml:space="preserve">”Bilder af </w:t>
-      </w:r>
-      <w:proofErr w:type="spellStart"/>
-      <w:r>
-        <w:rPr>
-          <w:sz w:val="24"/>
-          <w:szCs w:val="24"/>
-        </w:rPr>
-        <w:t>produkted</w:t>
-      </w:r>
-      <w:proofErr w:type="spellEnd"/>
-      <w:r>
-        <w:rPr>
-          <w:sz w:val="24"/>
-          <w:szCs w:val="24"/>
-        </w:rPr>
-        <w:t xml:space="preserve"> (front, profil)”</w:t>
+        <w:t>”Bilder af produkted (front, profil)”</w:t>
       </w:r>
     </w:p>
     <w:p>
@@ -307,29 +291,7 @@
                                 <w:szCs w:val="28"/>
                                 <w:u w:val="single"/>
                               </w:rPr>
-                              <w:t xml:space="preserve">Hvorfor skal dette produkt </w:t>
-                            </w:r>
-                            <w:proofErr w:type="spellStart"/>
-                            <w:r>
-                              <w:rPr>
-                                <w:i/>
-                                <w:iCs/>
-                                <w:sz w:val="28"/>
-                                <w:szCs w:val="28"/>
-                                <w:u w:val="single"/>
-                              </w:rPr>
-                              <w:t>exiter</w:t>
-                            </w:r>
-                            <w:proofErr w:type="spellEnd"/>
-                            <w:r>
-                              <w:rPr>
-                                <w:i/>
-                                <w:iCs/>
-                                <w:sz w:val="28"/>
-                                <w:szCs w:val="28"/>
-                                <w:u w:val="single"/>
-                              </w:rPr>
-                              <w:t>?</w:t>
+                              <w:t>Hvorfor skal dette produkt exiter?</w:t>
                             </w:r>
                           </w:p>
                           <w:p>
@@ -908,6 +870,76 @@
     <w:p>
       <w:pPr>
         <w:rPr>
+          <w:i/>
+          <w:iCs/>
+          <w:sz w:val="32"/>
+          <w:szCs w:val="32"/>
+          <w:u w:val="single"/>
+        </w:rPr>
+      </w:pPr>
+    </w:p>
+    <w:p>
+      <w:pPr>
+        <w:rPr>
+          <w:i/>
+          <w:iCs/>
+          <w:sz w:val="32"/>
+          <w:szCs w:val="32"/>
+          <w:u w:val="single"/>
+        </w:rPr>
+      </w:pPr>
+      <w:r>
+        <w:rPr>
+          <w:i/>
+          <w:iCs/>
+          <w:sz w:val="32"/>
+          <w:szCs w:val="32"/>
+          <w:u w:val="single"/>
+          <w:lang w:val="en-GB"/>
+        </w:rPr>
+        <w:t>Licenser</w:t>
+      </w:r>
+    </w:p>
+    <w:p>
+      <w:pPr>
+        <w:rPr>
+          <w:i/>
+          <w:iCs/>
+          <w:sz w:val="32"/>
+          <w:szCs w:val="32"/>
+          <w:u w:val="single"/>
+          <w:lang w:val="en-GB"/>
+        </w:rPr>
+      </w:pPr>
+    </w:p>
+    <w:p>
+      <w:pPr>
+        <w:rPr>
+          <w:i/>
+          <w:iCs/>
+          <w:sz w:val="32"/>
+          <w:szCs w:val="32"/>
+          <w:u w:val="single"/>
+          <w:lang w:val="en-GB"/>
+        </w:rPr>
+      </w:pPr>
+      <w:proofErr w:type="spellStart"/>
+      <w:r>
+        <w:rPr>
+          <w:i/>
+          <w:iCs/>
+          <w:sz w:val="32"/>
+          <w:szCs w:val="32"/>
+          <w:u w:val="single"/>
+          <w:lang w:val="en-GB"/>
+        </w:rPr>
+        <w:t>Kredit</w:t>
+      </w:r>
+      <w:proofErr w:type="spellEnd"/>
+    </w:p>
+    <w:p>
+      <w:pPr>
+        <w:rPr>
           <w:sz w:val="32"/>
           <w:szCs w:val="32"/>
         </w:rPr>
@@ -954,7 +986,7 @@
 <w:ftr xmlns:wpc="http://schemas.microsoft.com/office/word/2010/wordprocessingCanvas" xmlns:cx="http://schemas.microsoft.com/office/drawing/2014/chartex" xmlns:cx1="http://schemas.microsoft.com/office/drawing/2015/9/8/chartex" xmlns:cx2="http://schemas.microsoft.com/office/drawing/2015/10/21/chartex" xmlns:cx3="http://schemas.microsoft.com/office/drawing/2016/5/9/chartex" xmlns:cx4="http://schemas.microsoft.com/office/drawing/2016/5/10/chartex" xmlns:cx5="http://schemas.microsoft.com/office/drawing/2016/5/11/chartex" xmlns:cx6="http://schemas.microsoft.com/office/drawing/2016/5/12/chartex" xmlns:cx7="http://schemas.microsoft.com/office/drawing/2016/5/13/chartex" xmlns:cx8="http://schemas.microsoft.com/office/drawing/2016/5/14/chartex" xmlns:mc="http://schemas.openxmlformats.org/markup-compatibility/2006" xmlns:aink="http://schemas.microsoft.com/office/drawing/2016/ink" xmlns:am3d="http://schemas.microsoft.com/office/drawing/2017/model3d" xmlns:o="urn:schemas-microsoft-com:office:office" xmlns:oel="http://schemas.microsoft.com/office/2019/extlst" xmlns:r="http://schemas.openxmlformats.org/officeDocument/2006/relationships" xmlns:m="http://schemas.openxmlformats.org/officeDocument/2006/math" xmlns:v="urn:schemas-microsoft-com:vml" xmlns:wp14="http://schemas.microsoft.com/office/word/2010/wordprocessingDrawing" xmlns:wp="http://schemas.openxmlformats.org/drawingml/2006/wordprocessingDrawing" xmlns:w10="urn:schemas-microsoft-com:office:word" xmlns:w="http://schemas.openxmlformats.org/wordprocessingml/2006/main" xmlns:w14="http://schemas.microsoft.com/office/word/2010/wordml" xmlns:w15="http://schemas.microsoft.com/office/word/2012/wordml" xmlns:w16cex="http://schemas.microsoft.com/office/word/2018/wordml/cex" xmlns:w16cid="http://schemas.microsoft.com/office/word/2016/wordml/cid" xmlns:w16="http://schemas.microsoft.com/office/word/2018/wordml" xmlns:w16sdtdh="http://schemas.microsoft.com/office/word/2020/wordml/sdtdatahash" xmlns:w16se="http://schemas.microsoft.com/office/word/2015/wordml/symex" xmlns:wpg="http://schemas.microsoft.com/office/word/2010/wordprocessingGroup" xmlns:wpi="http://schemas.microsoft.com/office/word/2010/wordprocessingInk" xmlns:wne="http://schemas.microsoft.com/office/word/2006/wordml" xmlns:wps="http://schemas.microsoft.com/office/word/2010/wordprocessingShape" mc:Ignorable="w14 w15 w16se w16cid w16 w16cex w16sdtdh wp14">
   <w:p>
     <w:pPr>
-      <w:pStyle w:val="Sidefod"/>
+      <w:pStyle w:val="Footer"/>
     </w:pPr>
     <w:r>
       <w:t>Produkt navn</w:t>
@@ -1127,7 +1159,7 @@
   </w:p>
   <w:p>
     <w:pPr>
-      <w:pStyle w:val="Sidehoved"/>
+      <w:pStyle w:val="Header"/>
     </w:pPr>
   </w:p>
 </w:ftr>
@@ -1162,7 +1194,7 @@
 <w:hdr xmlns:wpc="http://schemas.microsoft.com/office/word/2010/wordprocessingCanvas" xmlns:cx="http://schemas.microsoft.com/office/drawing/2014/chartex" xmlns:cx1="http://schemas.microsoft.com/office/drawing/2015/9/8/chartex" xmlns:cx2="http://schemas.microsoft.com/office/drawing/2015/10/21/chartex" xmlns:cx3="http://schemas.microsoft.com/office/drawing/2016/5/9/chartex" xmlns:cx4="http://schemas.microsoft.com/office/drawing/2016/5/10/chartex" xmlns:cx5="http://schemas.microsoft.com/office/drawing/2016/5/11/chartex" xmlns:cx6="http://schemas.microsoft.com/office/drawing/2016/5/12/chartex" xmlns:cx7="http://schemas.microsoft.com/office/drawing/2016/5/13/chartex" xmlns:cx8="http://schemas.microsoft.com/office/drawing/2016/5/14/chartex" xmlns:mc="http://schemas.openxmlformats.org/markup-compatibility/2006" xmlns:aink="http://schemas.microsoft.com/office/drawing/2016/ink" xmlns:am3d="http://schemas.microsoft.com/office/drawing/2017/model3d" xmlns:o="urn:schemas-microsoft-com:office:office" xmlns:oel="http://schemas.microsoft.com/office/2019/extlst" xmlns:r="http://schemas.openxmlformats.org/officeDocument/2006/relationships" xmlns:m="http://schemas.openxmlformats.org/officeDocument/2006/math" xmlns:v="urn:schemas-microsoft-com:vml" xmlns:wp14="http://schemas.microsoft.com/office/word/2010/wordprocessingDrawing" xmlns:wp="http://schemas.openxmlformats.org/drawingml/2006/wordprocessingDrawing" xmlns:w10="urn:schemas-microsoft-com:office:word" xmlns:w="http://schemas.openxmlformats.org/wordprocessingml/2006/main" xmlns:w14="http://schemas.microsoft.com/office/word/2010/wordml" xmlns:w15="http://schemas.microsoft.com/office/word/2012/wordml" xmlns:w16cex="http://schemas.microsoft.com/office/word/2018/wordml/cex" xmlns:w16cid="http://schemas.microsoft.com/office/word/2016/wordml/cid" xmlns:w16="http://schemas.microsoft.com/office/word/2018/wordml" xmlns:w16sdtdh="http://schemas.microsoft.com/office/word/2020/wordml/sdtdatahash" xmlns:w16se="http://schemas.microsoft.com/office/word/2015/wordml/symex" xmlns:wpg="http://schemas.microsoft.com/office/word/2010/wordprocessingGroup" xmlns:wpi="http://schemas.microsoft.com/office/word/2010/wordprocessingInk" xmlns:wne="http://schemas.microsoft.com/office/word/2006/wordml" xmlns:wps="http://schemas.microsoft.com/office/word/2010/wordprocessingShape" mc:Ignorable="w14 w15 w16se w16cid w16 w16cex w16sdtdh wp14">
   <w:p>
     <w:pPr>
-      <w:pStyle w:val="Sidehoved"/>
+      <w:pStyle w:val="Header"/>
     </w:pPr>
     <w:r>
       <w:rPr>
@@ -1801,13 +1833,13 @@
     <w:name w:val="Normal"/>
     <w:qFormat/>
   </w:style>
-  <w:style w:type="character" w:default="1" w:styleId="Standardskrifttypeiafsnit">
+  <w:style w:type="character" w:default="1" w:styleId="DefaultParagraphFont">
     <w:name w:val="Default Paragraph Font"/>
     <w:uiPriority w:val="1"/>
     <w:semiHidden/>
     <w:unhideWhenUsed/>
   </w:style>
-  <w:style w:type="table" w:default="1" w:styleId="Tabel-Normal">
+  <w:style w:type="table" w:default="1" w:styleId="TableNormal">
     <w:name w:val="Normal Table"/>
     <w:uiPriority w:val="99"/>
     <w:semiHidden/>
@@ -1822,16 +1854,16 @@
       </w:tblCellMar>
     </w:tblPr>
   </w:style>
-  <w:style w:type="numbering" w:default="1" w:styleId="Ingenoversigt">
+  <w:style w:type="numbering" w:default="1" w:styleId="NoList">
     <w:name w:val="No List"/>
     <w:uiPriority w:val="99"/>
     <w:semiHidden/>
     <w:unhideWhenUsed/>
   </w:style>
-  <w:style w:type="paragraph" w:styleId="Sidehoved">
+  <w:style w:type="paragraph" w:styleId="Header">
     <w:name w:val="header"/>
     <w:basedOn w:val="Normal"/>
-    <w:link w:val="SidehovedTegn"/>
+    <w:link w:val="HeaderChar"/>
     <w:uiPriority w:val="99"/>
     <w:unhideWhenUsed/>
     <w:rsid w:val="00A649E0"/>
@@ -1843,17 +1875,17 @@
       <w:spacing w:after="0" w:line="240" w:lineRule="auto"/>
     </w:pPr>
   </w:style>
-  <w:style w:type="character" w:customStyle="1" w:styleId="SidehovedTegn">
-    <w:name w:val="Sidehoved Tegn"/>
-    <w:basedOn w:val="Standardskrifttypeiafsnit"/>
-    <w:link w:val="Sidehoved"/>
+  <w:style w:type="character" w:customStyle="1" w:styleId="HeaderChar">
+    <w:name w:val="Header Char"/>
+    <w:basedOn w:val="DefaultParagraphFont"/>
+    <w:link w:val="Header"/>
     <w:uiPriority w:val="99"/>
     <w:rsid w:val="00A649E0"/>
   </w:style>
-  <w:style w:type="paragraph" w:styleId="Sidefod">
+  <w:style w:type="paragraph" w:styleId="Footer">
     <w:name w:val="footer"/>
     <w:basedOn w:val="Normal"/>
-    <w:link w:val="SidefodTegn"/>
+    <w:link w:val="FooterChar"/>
     <w:uiPriority w:val="99"/>
     <w:unhideWhenUsed/>
     <w:rsid w:val="00A649E0"/>
@@ -1865,12 +1897,23 @@
       <w:spacing w:after="0" w:line="240" w:lineRule="auto"/>
     </w:pPr>
   </w:style>
-  <w:style w:type="character" w:customStyle="1" w:styleId="SidefodTegn">
-    <w:name w:val="Sidefod Tegn"/>
-    <w:basedOn w:val="Standardskrifttypeiafsnit"/>
-    <w:link w:val="Sidefod"/>
+  <w:style w:type="character" w:customStyle="1" w:styleId="FooterChar">
+    <w:name w:val="Footer Char"/>
+    <w:basedOn w:val="DefaultParagraphFont"/>
+    <w:link w:val="Footer"/>
     <w:uiPriority w:val="99"/>
     <w:rsid w:val="00A649E0"/>
+  </w:style>
+  <w:style w:type="character" w:styleId="Hyperlink">
+    <w:name w:val="Hyperlink"/>
+    <w:basedOn w:val="DefaultParagraphFont"/>
+    <w:uiPriority w:val="99"/>
+    <w:unhideWhenUsed/>
+    <w:rsid w:val="00D96E40"/>
+    <w:rPr>
+      <w:color w:val="0563C1" w:themeColor="hyperlink"/>
+      <w:u w:val="single"/>
+    </w:rPr>
   </w:style>
 </w:styles>
 </file>

</xml_diff>